<commit_message>
adding charts for best offense
</commit_message>
<xml_diff>
--- a/Data analysis- Arsenal/b2_analysis.docx
+++ b/Data analysis- Arsenal/b2_analysis.docx
@@ -643,13 +643,7 @@
           <w:lang w:val="en-GB" w:eastAsia="zh-CN" w:bidi="hi-IN"/>
         </w:rPr>
         <w:tab/>
-        <w:t xml:space="preserve">Firstly, we should look at defence of champions from season 2017 to 2022. To compare it we will use xGA/90 (expexted goals allowed per match) and GA (goals allowed) statistics. Based on discussed proverb, the best team defensively should always (or at least in most cases) win the title. Let’s have a look at the below diagram and find out </w:t>
-      </w:r>
-      <w:r>
-        <w:rPr>
-          <w:lang w:val="en-GB" w:eastAsia="zh-CN" w:bidi="hi-IN"/>
-        </w:rPr>
-        <w:t>how to be the most effective defence in Premier League.</w:t>
+        <w:t>Firstly, we should look at defence of champions from season 2017 to 2022. To compare it we will use xGA/90 (expexted goals allowed per match) and GA (goals allowed) statistics. Based on discussed proverb, the best team defensively should always (or at least in most cases) win the title. Let’s have a look at the below diagram and find out how to be the most effective defence in Premier League.</w:t>
       </w:r>
     </w:p>
     <w:p>
@@ -663,17 +657,19 @@
         </w:rPr>
       </w:pPr>
       <w:r>
-        <w:rPr/>
+        <w:rPr>
+          <w:lang w:val="en-GB" w:eastAsia="zh-CN" w:bidi="hi-IN"/>
+        </w:rPr>
         <w:drawing>
-          <wp:anchor behindDoc="0" distT="0" distB="0" distL="0" distR="0" simplePos="0" locked="0" layoutInCell="0" allowOverlap="1" relativeHeight="3">
+          <wp:anchor behindDoc="0" distT="0" distB="0" distL="0" distR="0" simplePos="0" locked="0" layoutInCell="0" allowOverlap="1" relativeHeight="4">
             <wp:simplePos x="0" y="0"/>
             <wp:positionH relativeFrom="column">
               <wp:align>center</wp:align>
             </wp:positionH>
             <wp:positionV relativeFrom="paragraph">
-              <wp:posOffset>635</wp:posOffset>
+              <wp:align>top</wp:align>
             </wp:positionV>
-            <wp:extent cx="3996055" cy="3315970"/>
+            <wp:extent cx="5241925" cy="4348480"/>
             <wp:effectExtent l="0" t="0" r="0" b="0"/>
             <wp:wrapSquare wrapText="largest"/>
             <wp:docPr id="2" name="Image2" descr=""/>
@@ -698,7 +694,7 @@
                   <pic:spPr bwMode="auto">
                     <a:xfrm>
                       <a:off x="0" y="0"/>
-                      <a:ext cx="3996055" cy="3315970"/>
+                      <a:ext cx="5241925" cy="4348480"/>
                     </a:xfrm>
                     <a:prstGeom prst="rect">
                       <a:avLst/>
@@ -752,7 +748,9 @@
         </w:rPr>
       </w:pPr>
       <w:r>
-        <w:rPr/>
+        <w:rPr>
+          <w:lang w:val="en-GB" w:eastAsia="zh-CN" w:bidi="hi-IN"/>
+        </w:rPr>
       </w:r>
     </w:p>
     <w:p>
@@ -766,7 +764,9 @@
         </w:rPr>
       </w:pPr>
       <w:r>
-        <w:rPr/>
+        <w:rPr>
+          <w:lang w:val="en-GB" w:eastAsia="zh-CN" w:bidi="hi-IN"/>
+        </w:rPr>
       </w:r>
     </w:p>
     <w:p>
@@ -774,13 +774,15 @@
         <w:pStyle w:val="TextBody"/>
         <w:bidi w:val="0"/>
         <w:spacing w:lineRule="auto" w:line="360" w:before="0" w:after="140"/>
-        <w:jc w:val="both"/>
-        <w:rPr>
-          <w:lang w:val="en-GB" w:eastAsia="zh-CN" w:bidi="hi-IN"/>
-        </w:rPr>
-      </w:pPr>
-      <w:r>
-        <w:rPr/>
+        <w:jc w:val="center"/>
+        <w:rPr>
+          <w:lang w:val="en-GB" w:eastAsia="zh-CN" w:bidi="hi-IN"/>
+        </w:rPr>
+      </w:pPr>
+      <w:r>
+        <w:rPr>
+          <w:lang w:val="en-GB" w:eastAsia="zh-CN" w:bidi="hi-IN"/>
+        </w:rPr>
       </w:r>
     </w:p>
     <w:p>
@@ -794,7 +796,9 @@
         </w:rPr>
       </w:pPr>
       <w:r>
-        <w:rPr/>
+        <w:rPr>
+          <w:lang w:val="en-GB" w:eastAsia="zh-CN" w:bidi="hi-IN"/>
+        </w:rPr>
       </w:r>
     </w:p>
     <w:p>
@@ -808,7 +812,9 @@
         </w:rPr>
       </w:pPr>
       <w:r>
-        <w:rPr/>
+        <w:rPr>
+          <w:lang w:val="en-GB" w:eastAsia="zh-CN" w:bidi="hi-IN"/>
+        </w:rPr>
       </w:r>
     </w:p>
     <w:p>
@@ -822,7 +828,9 @@
         </w:rPr>
       </w:pPr>
       <w:r>
-        <w:rPr/>
+        <w:rPr>
+          <w:lang w:val="en-GB" w:eastAsia="zh-CN" w:bidi="hi-IN"/>
+        </w:rPr>
       </w:r>
     </w:p>
     <w:p>
@@ -836,7 +844,9 @@
         </w:rPr>
       </w:pPr>
       <w:r>
-        <w:rPr/>
+        <w:rPr>
+          <w:lang w:val="en-GB" w:eastAsia="zh-CN" w:bidi="hi-IN"/>
+        </w:rPr>
       </w:r>
     </w:p>
     <w:p>
@@ -850,7 +860,9 @@
         </w:rPr>
       </w:pPr>
       <w:r>
-        <w:rPr/>
+        <w:rPr>
+          <w:lang w:val="en-GB" w:eastAsia="zh-CN" w:bidi="hi-IN"/>
+        </w:rPr>
       </w:r>
     </w:p>
     <w:p>
@@ -879,7 +891,9 @@
         </w:rPr>
       </w:pPr>
       <w:r>
-        <w:rPr/>
+        <w:rPr>
+          <w:lang w:val="en-GB" w:eastAsia="zh-CN" w:bidi="hi-IN"/>
+        </w:rPr>
       </w:r>
     </w:p>
     <w:p>
@@ -894,7 +908,7 @@
       </w:pPr>
       <w:r>
         <w:drawing>
-          <wp:anchor behindDoc="0" distT="0" distB="0" distL="0" distR="0" simplePos="0" locked="0" layoutInCell="0" allowOverlap="1" relativeHeight="4">
+          <wp:anchor behindDoc="0" distT="0" distB="0" distL="0" distR="0" simplePos="0" locked="0" layoutInCell="0" allowOverlap="1" relativeHeight="3">
             <wp:simplePos x="0" y="0"/>
             <wp:positionH relativeFrom="column">
               <wp:align>center</wp:align>
@@ -902,7 +916,7 @@
             <wp:positionV relativeFrom="paragraph">
               <wp:posOffset>635</wp:posOffset>
             </wp:positionV>
-            <wp:extent cx="7380605" cy="2767330"/>
+            <wp:extent cx="7084695" cy="4722495"/>
             <wp:effectExtent l="0" t="0" r="0" b="0"/>
             <wp:wrapSquare wrapText="largest"/>
             <wp:docPr id="3" name="Image3" descr=""/>
@@ -927,7 +941,7 @@
                   <pic:spPr bwMode="auto">
                     <a:xfrm>
                       <a:off x="0" y="0"/>
-                      <a:ext cx="7380605" cy="2767330"/>
+                      <a:ext cx="7084695" cy="4722495"/>
                     </a:xfrm>
                     <a:prstGeom prst="rect">
                       <a:avLst/>
@@ -948,6 +962,23 @@
           <w:lang w:val="en-GB" w:eastAsia="zh-CN" w:bidi="hi-IN"/>
         </w:rPr>
         <w:t>defensively team won a title. Conclusion is that the best defence does not guarantee championship, but it significantly increase probability of winning it.</w:t>
+      </w:r>
+    </w:p>
+    <w:p>
+      <w:pPr>
+        <w:pStyle w:val="TextBody"/>
+        <w:bidi w:val="0"/>
+        <w:spacing w:lineRule="auto" w:line="360" w:before="0" w:after="140"/>
+        <w:jc w:val="both"/>
+        <w:rPr>
+          <w:lang w:val="en-GB" w:eastAsia="zh-CN" w:bidi="hi-IN"/>
+        </w:rPr>
+      </w:pPr>
+      <w:r>
+        <w:rPr>
+          <w:lang w:val="en-GB" w:eastAsia="zh-CN" w:bidi="hi-IN"/>
+        </w:rPr>
+        <w:t>We went through defensive aspects of a game, so now it is time to compare it with offensive. During last seasons a lot of articles, tv programs etc. were focused on rivalry between Liverpool and Manchester City, so it is time to compare it with statistics. This time we will take a look at xG/90 (expected goals per 90 mins) and</w:t>
       </w:r>
     </w:p>
     <w:p>

</xml_diff>